<commit_message>
assign IDs to newly added terms (3) reverse changes on 'nicotine material'
</commit_message>
<xml_diff>
--- a/doc/review/20140618_review_biobank.docx
+++ b/doc/review/20140618_review_biobank.docx
@@ -1452,6 +1452,9 @@
         <w:tab/>
         <w:t>Shall we change to 'material entity' and ('has part' some nicotine) to make it more general?</w:t>
       </w:r>
+      <w:r>
+        <w:t xml:space="preserve"> Based on textual definition, should be ‘processed material’</w:t>
+      </w:r>
     </w:p>
     <w:p>
       <w:pPr>
@@ -1466,20 +1469,20 @@
           <w:b/>
           <w:color w:val="FF0000"/>
         </w:rPr>
-        <w:t>DONE</w:t>
-      </w:r>
-    </w:p>
-    <w:p>
-      <w:pPr>
-        <w:spacing w:after="0"/>
-      </w:pPr>
-    </w:p>
-    <w:p>
-      <w:pPr>
-        <w:spacing w:after="0"/>
-      </w:pPr>
+        <w:t>No change made</w:t>
+      </w:r>
       <w:bookmarkStart w:id="0" w:name="_GoBack"/>
       <w:bookmarkEnd w:id="0"/>
+    </w:p>
+    <w:p>
+      <w:pPr>
+        <w:spacing w:after="0"/>
+      </w:pPr>
+    </w:p>
+    <w:p>
+      <w:pPr>
+        <w:spacing w:after="0"/>
+      </w:pPr>
     </w:p>
     <w:p>
       <w:pPr>

</xml_diff>